<commit_message>
Added position getter and some prefabs for instantiate test also added pdf for 1 page
</commit_message>
<xml_diff>
--- a/Documentation/1 Page design TD.docx
+++ b/Documentation/1 Page design TD.docx
@@ -78,6 +78,108 @@
         </w:drawing>
       </w:r>
     </w:p>
+    <w:p/>
+    <w:p>
+      <w:pPr>
+        <w:jc w:val="center"/>
+      </w:pPr>
+      <w:r>
+        <w:t xml:space="preserve">Ons idee is om een soort van </w:t>
+      </w:r>
+      <w:proofErr w:type="spellStart"/>
+      <w:r>
+        <w:t>age</w:t>
+      </w:r>
+      <w:proofErr w:type="spellEnd"/>
+      <w:r>
+        <w:t xml:space="preserve"> of war te maken met </w:t>
+      </w:r>
+      <w:r>
+        <w:t xml:space="preserve"> </w:t>
+      </w:r>
+      <w:r>
+        <w:t xml:space="preserve">2 gebouwen die </w:t>
+      </w:r>
+      <w:proofErr w:type="spellStart"/>
+      <w:r>
+        <w:t>defence</w:t>
+      </w:r>
+      <w:proofErr w:type="spellEnd"/>
+      <w:r>
+        <w:t xml:space="preserve"> kunnen kopen en units kunnen sturen naar de ander. Maar vanwege bepaalde criteria hebben we er voor gekozen om 3 paden te maken die je kan nemen om naar de </w:t>
+      </w:r>
+      <w:proofErr w:type="spellStart"/>
+      <w:r>
+        <w:t>enemy</w:t>
+      </w:r>
+      <w:proofErr w:type="spellEnd"/>
+      <w:r>
+        <w:t xml:space="preserve"> basis te gaan. Onderweg kan je ook torens plaatsen om het moeilijker te maken voor de vijand. Ook willen wij een bestuurbare  speler creëren die je kan upgraden maar als die doodt gaat duurt het behoorlijk lang voordat die </w:t>
+      </w:r>
+      <w:proofErr w:type="spellStart"/>
+      <w:r>
+        <w:t>spawned</w:t>
+      </w:r>
+      <w:proofErr w:type="spellEnd"/>
+      <w:r>
+        <w:t>.</w:t>
+      </w:r>
+      <w:bookmarkStart w:id="0" w:name="_GoBack"/>
+      <w:bookmarkEnd w:id="0"/>
+      <w:r>
+        <w:rPr>
+          <w:noProof/>
+        </w:rPr>
+        <w:drawing>
+          <wp:inline distT="0" distB="0" distL="0" distR="0">
+            <wp:extent cx="5760720" cy="3238500"/>
+            <wp:effectExtent l="0" t="0" r="0" b="0"/>
+            <wp:docPr id="2" name="Afbeelding 2"/>
+            <wp:cNvGraphicFramePr>
+              <a:graphicFrameLocks xmlns:a="http://schemas.openxmlformats.org/drawingml/2006/main" noChangeAspect="1"/>
+            </wp:cNvGraphicFramePr>
+            <a:graphic xmlns:a="http://schemas.openxmlformats.org/drawingml/2006/main">
+              <a:graphicData uri="http://schemas.openxmlformats.org/drawingml/2006/picture">
+                <pic:pic xmlns:pic="http://schemas.openxmlformats.org/drawingml/2006/picture">
+                  <pic:nvPicPr>
+                    <pic:cNvPr id="0" name="Picture 1"/>
+                    <pic:cNvPicPr>
+                      <a:picLocks noChangeAspect="1" noChangeArrowheads="1"/>
+                    </pic:cNvPicPr>
+                  </pic:nvPicPr>
+                  <pic:blipFill>
+                    <a:blip r:embed="rId5" cstate="print">
+                      <a:extLst>
+                        <a:ext uri="{28A0092B-C50C-407E-A947-70E740481C1C}">
+                          <a14:useLocalDpi xmlns:a14="http://schemas.microsoft.com/office/drawing/2010/main" val="0"/>
+                        </a:ext>
+                      </a:extLst>
+                    </a:blip>
+                    <a:srcRect/>
+                    <a:stretch>
+                      <a:fillRect/>
+                    </a:stretch>
+                  </pic:blipFill>
+                  <pic:spPr bwMode="auto">
+                    <a:xfrm>
+                      <a:off x="0" y="0"/>
+                      <a:ext cx="5760720" cy="3238500"/>
+                    </a:xfrm>
+                    <a:prstGeom prst="rect">
+                      <a:avLst/>
+                    </a:prstGeom>
+                    <a:noFill/>
+                    <a:ln>
+                      <a:noFill/>
+                    </a:ln>
+                  </pic:spPr>
+                </pic:pic>
+              </a:graphicData>
+            </a:graphic>
+          </wp:inline>
+        </w:drawing>
+      </w:r>
+    </w:p>
     <w:p>
       <w:pPr>
         <w:rPr>
@@ -85,8 +187,6 @@
           <w:szCs w:val="36"/>
         </w:rPr>
       </w:pPr>
-      <w:bookmarkStart w:id="0" w:name="_GoBack"/>
-      <w:bookmarkEnd w:id="0"/>
     </w:p>
     <w:sectPr>
       <w:pgSz w:w="11906" w:h="16838"/>
@@ -221,6 +321,7 @@
     <w:lsdException w:name="HTML Sample" w:semiHidden="1" w:unhideWhenUsed="1"/>
     <w:lsdException w:name="HTML Typewriter" w:semiHidden="1" w:unhideWhenUsed="1"/>
     <w:lsdException w:name="HTML Variable" w:semiHidden="1" w:unhideWhenUsed="1"/>
+    <w:lsdException w:name="Normal Table" w:semiHidden="1" w:unhideWhenUsed="1"/>
     <w:lsdException w:name="annotation subject" w:semiHidden="1" w:unhideWhenUsed="1"/>
     <w:lsdException w:name="No List" w:semiHidden="1" w:unhideWhenUsed="1"/>
     <w:lsdException w:name="Outline List 1" w:semiHidden="1" w:unhideWhenUsed="1"/>
@@ -267,8 +368,10 @@
     <w:lsdException w:name="Table Subtle 2" w:semiHidden="1" w:unhideWhenUsed="1"/>
     <w:lsdException w:name="Table Web 1" w:semiHidden="1" w:unhideWhenUsed="1"/>
     <w:lsdException w:name="Table Web 2" w:semiHidden="1" w:unhideWhenUsed="1"/>
+    <w:lsdException w:name="Table Web 3" w:semiHidden="1" w:unhideWhenUsed="1"/>
     <w:lsdException w:name="Balloon Text" w:semiHidden="1" w:unhideWhenUsed="1"/>
     <w:lsdException w:name="Table Grid" w:uiPriority="39"/>
+    <w:lsdException w:name="Table Theme" w:semiHidden="1" w:unhideWhenUsed="1"/>
     <w:lsdException w:name="Placeholder Text" w:semiHidden="1"/>
     <w:lsdException w:name="No Spacing" w:uiPriority="1" w:qFormat="1"/>
     <w:lsdException w:name="Light Shading" w:uiPriority="60"/>

</xml_diff>